<commit_message>
Fixing Intro, Background, Conclusion typos and structure.
</commit_message>
<xml_diff>
--- a/SAE_Conference/Draft_Heart-rate health monitors using single camera.docx
+++ b/SAE_Conference/Draft_Heart-rate health monitors using single camera.docx
@@ -457,14 +457,27 @@
                             <w:r>
                               <w:t xml:space="preserve">Figure </w:t>
                             </w:r>
-                            <w:fldSimple w:instr=" SEQ Figure \* ARABIC ">
-                              <w:r>
-                                <w:rPr>
-                                  <w:noProof/>
-                                </w:rPr>
-                                <w:t>1</w:t>
-                              </w:r>
-                            </w:fldSimple>
+                            <w:r>
+                              <w:fldChar w:fldCharType="begin"/>
+                            </w:r>
+                            <w:r>
+                              <w:instrText xml:space="preserve"> SEQ Figure \* ARABIC </w:instrText>
+                            </w:r>
+                            <w:r>
+                              <w:fldChar w:fldCharType="separate"/>
+                            </w:r>
+                            <w:r>
+                              <w:rPr>
+                                <w:noProof/>
+                              </w:rPr>
+                              <w:t>1</w:t>
+                            </w:r>
+                            <w:r>
+                              <w:rPr>
+                                <w:noProof/>
+                              </w:rPr>
+                              <w:fldChar w:fldCharType="end"/>
+                            </w:r>
                             <w:r>
                               <w:t xml:space="preserve"> illustration of image from the user developed user interface illustrating the heart rate computation. Image form the user, on the left side. On the right side, c</w:t>
                             </w:r>
@@ -598,8 +611,6 @@
         </w:rPr>
         <w:t>.4</w:t>
       </w:r>
-      <w:bookmarkStart w:id="0" w:name="_GoBack"/>
-      <w:bookmarkEnd w:id="0"/>
       <w:r>
         <w:rPr>
           <w:szCs w:val="18"/>
@@ -625,6 +636,32 @@
       <w:r>
         <w:t>Heart disease is the leading cause of death for both men and women</w:t>
       </w:r>
+      <w:sdt>
+        <w:sdtPr>
+          <w:id w:val="-1658756277"/>
+          <w:citation/>
+        </w:sdtPr>
+        <w:sdtContent>
+          <w:r>
+            <w:fldChar w:fldCharType="begin"/>
+          </w:r>
+          <w:r>
+            <w:instrText xml:space="preserve"> CITATION Cen16 \l 1033 </w:instrText>
+          </w:r>
+          <w:r>
+            <w:fldChar w:fldCharType="separate"/>
+          </w:r>
+          <w:r>
+            <w:rPr>
+              <w:noProof/>
+            </w:rPr>
+            <w:t xml:space="preserve"> [1]</w:t>
+          </w:r>
+          <w:r>
+            <w:fldChar w:fldCharType="end"/>
+          </w:r>
+        </w:sdtContent>
+      </w:sdt>
       <w:r>
         <w:t>. I</w:t>
       </w:r>
@@ -648,6 +685,7 @@
           <w:id w:val="745691681"/>
           <w:citation/>
         </w:sdtPr>
+        <w:sdtEndPr/>
         <w:sdtContent>
           <w:r>
             <w:fldChar w:fldCharType="begin"/>
@@ -694,34 +732,29 @@
         <w:t xml:space="preserve"> can ca</w:t>
       </w:r>
       <w:r>
-        <w:t>use a fatal accident not only for the chauffeur</w:t>
-      </w:r>
-      <w:r>
-        <w:t xml:space="preserve"> suffering</w:t>
-      </w:r>
-      <w:r>
-        <w:t xml:space="preserve"> it</w:t>
-      </w:r>
-      <w:r>
-        <w:t xml:space="preserve">, but </w:t>
-      </w:r>
-      <w:r>
-        <w:t>for the surrounding vehicles or persons</w:t>
+        <w:t xml:space="preserve">use a fatal accident </w:t>
+      </w:r>
+      <w:r>
+        <w:t>and can potentially affect the surroundings</w:t>
       </w:r>
       <w:r>
         <w:t>.</w:t>
       </w:r>
       <w:r>
-        <w:t xml:space="preserve"> Similarly, </w:t>
-      </w:r>
-      <w:r>
-        <w:t>passengers such as infants can get affected for problems such as the Sudden infant Death Syndrome (SIDS), one of the leading causes of death in babies from 1 month to 1 year of age</w:t>
+        <w:t xml:space="preserve"> </w:t>
+      </w:r>
+      <w:r>
+        <w:t xml:space="preserve">Another example of heart disease is </w:t>
+      </w:r>
+      <w:r>
+        <w:t>the Sudden infant Death Syndrome (SIDS), one of the leading causes of death in babies from 1 month to 1 year of age</w:t>
       </w:r>
       <w:sdt>
         <w:sdtPr>
           <w:id w:val="569308095"/>
           <w:citation/>
         </w:sdtPr>
+        <w:sdtEndPr/>
         <w:sdtContent>
           <w:r>
             <w:fldChar w:fldCharType="begin"/>
@@ -750,7 +783,10 @@
         <w:t xml:space="preserve">causes to stop breathing. </w:t>
       </w:r>
       <w:r>
-        <w:t>Health monitoring systems can potentially help to reduce these accidents</w:t>
+        <w:t>In both scenarios is evident that h</w:t>
+      </w:r>
+      <w:r>
+        <w:t>ealth monitoring systems can potentially help to reduce these accidents</w:t>
       </w:r>
       <w:r>
         <w:t xml:space="preserve"> by detecting and anticipating this type of problem early enough to take a safe action and avoid a potential fatal accident.</w:t>
@@ -759,7 +795,13 @@
         <w:t xml:space="preserve"> </w:t>
       </w:r>
       <w:r>
-        <w:t xml:space="preserve">Over the last years, heart rate monitors (HRMs) are becoming widely used in a variety of day to day activities and sports. Data from HRMs </w:t>
+        <w:t xml:space="preserve">Over the last years, heart rate monitors (HRMs) are becoming </w:t>
+      </w:r>
+      <w:r>
+        <w:t>popular</w:t>
+      </w:r>
+      <w:r>
+        <w:t xml:space="preserve"> in a variety of day to day activities and sports. Data from HRMs </w:t>
       </w:r>
       <w:r>
         <w:t xml:space="preserve">are used </w:t>
@@ -823,6 +865,7 @@
           <w:id w:val="2139523840"/>
           <w:citation/>
         </w:sdtPr>
+        <w:sdtEndPr/>
         <w:sdtContent>
           <w:r>
             <w:fldChar w:fldCharType="begin"/>
@@ -858,6 +901,7 @@
           <w:id w:val="-1713410383"/>
           <w:citation/>
         </w:sdtPr>
+        <w:sdtEndPr/>
         <w:sdtContent>
           <w:r>
             <w:fldChar w:fldCharType="begin"/>
@@ -880,22 +924,34 @@
         </w:sdtContent>
       </w:sdt>
       <w:r>
-        <w:t xml:space="preserve">. Furthermore, all the historic hearth rate information can be used to indicate other health metrics to early detect other health problems. One of the main problems on current HRMs is that they do not offer portability, or it is difficult to maintain a system working all the time in places like a car. </w:t>
+        <w:t xml:space="preserve">. One of the main problems on current HRMs is that </w:t>
+      </w:r>
+      <w:r>
+        <w:t>it is difficult to maintain a system working all the time in places like a car.</w:t>
+      </w:r>
+      <w:r>
+        <w:t xml:space="preserve"> In addition, </w:t>
+      </w:r>
+      <w:r>
+        <w:t xml:space="preserve">they do not offer portability, </w:t>
+      </w:r>
+      <w:r>
+        <w:t xml:space="preserve">for example they rely on invasive technologies requiring physical contact with the user. </w:t>
       </w:r>
       <w:r>
         <w:rPr>
           <w:szCs w:val="18"/>
         </w:rPr>
-        <w:t>Most of the state-of-the-art heart rate monitoring systems relies on invasive technologies that require physical contact with the user. In this paper, we propose a non-invasive technology based on a single camera to measure the user’s heart rate in real time. The algorithm estimates the heart rate based on facial color changes.</w:t>
+        <w:t>In this paper, we propose a no</w:t>
       </w:r>
       <w:r>
         <w:rPr>
           <w:szCs w:val="18"/>
         </w:rPr>
-        <w:t xml:space="preserve"> We show that we can </w:t>
-      </w:r>
-      <w:r>
-        <w:t xml:space="preserve">accurately compute the hearth rate of a person without touch. Our proposed algorithm is based on analysis in the frequency domain implemented in a portable device such as </w:t>
+        <w:t>n-invasive technology using</w:t>
+      </w:r>
+      <w:r>
+        <w:t xml:space="preserve"> a portable device such as </w:t>
       </w:r>
       <w:proofErr w:type="gramStart"/>
       <w:r>
@@ -903,42 +959,54 @@
       </w:r>
       <w:proofErr w:type="gramEnd"/>
       <w:r>
-        <w:t xml:space="preserve"> smartphone with an integrated camera. </w:t>
+        <w:t xml:space="preserve"> smartphone with an integrated camera </w:t>
       </w:r>
       <w:r>
         <w:rPr>
           <w:szCs w:val="18"/>
         </w:rPr>
-        <w:t xml:space="preserve">We have </w:t>
+        <w:t xml:space="preserve">to measure the user’s heart rate in real time. </w:t>
       </w:r>
       <w:r>
         <w:rPr>
           <w:szCs w:val="18"/>
         </w:rPr>
-        <w:t>demonstrate</w:t>
+        <w:t xml:space="preserve">The proposed system offers portability in a variety of places including a car. Our proposed </w:t>
       </w:r>
       <w:r>
         <w:rPr>
           <w:szCs w:val="18"/>
         </w:rPr>
-        <w:t>d</w:t>
+        <w:t>algorithm estimates the heart rat</w:t>
       </w:r>
       <w:r>
         <w:rPr>
           <w:szCs w:val="18"/>
         </w:rPr>
-        <w:t xml:space="preserve"> that </w:t>
+        <w:t>e based on facial color changes that are</w:t>
+      </w:r>
+      <w:r>
+        <w:t xml:space="preserve"> analyzed in the frequency domain. </w:t>
       </w:r>
       <w:r>
         <w:rPr>
           <w:szCs w:val="18"/>
         </w:rPr>
-        <w:t>our implementation achieves</w:t>
+        <w:t xml:space="preserve">We show that we can </w:t>
+      </w:r>
+      <w:r>
+        <w:t xml:space="preserve">accurately compute the hearth rate of a person without touch </w:t>
       </w:r>
       <w:r>
         <w:rPr>
           <w:szCs w:val="18"/>
         </w:rPr>
+        <w:t>achieving</w:t>
+      </w:r>
+      <w:r>
+        <w:rPr>
+          <w:szCs w:val="18"/>
+        </w:rPr>
         <w:t xml:space="preserve"> </w:t>
       </w:r>
       <w:r>
@@ -981,15 +1049,20 @@
         <w:rPr>
           <w:szCs w:val="18"/>
         </w:rPr>
-        <w:t>standard hearth rate monitors.</w:t>
+        <w:t>standard hearth rate monitor.</w:t>
       </w:r>
     </w:p>
     <w:p>
       <w:pPr>
+        <w:jc w:val="both"/>
+      </w:pPr>
+    </w:p>
+    <w:p>
+      <w:pPr>
         <w:pStyle w:val="Caption"/>
         <w:jc w:val="both"/>
       </w:pPr>
-      <w:bookmarkStart w:id="1" w:name="_Ref462994989"/>
+      <w:bookmarkStart w:id="0" w:name="_Ref462994989"/>
     </w:p>
     <w:p>
       <w:pPr>
@@ -1066,17 +1139,36 @@
       <w:r>
         <w:t xml:space="preserve">Figure </w:t>
       </w:r>
-      <w:fldSimple w:instr=" SEQ Figure \* ARABIC ">
-        <w:r>
-          <w:rPr>
-            <w:noProof/>
-          </w:rPr>
-          <w:t>2</w:t>
-        </w:r>
-      </w:fldSimple>
-      <w:bookmarkEnd w:id="1"/>
-      <w:r>
-        <w:t xml:space="preserve"> illustration of photoplesthysmography (PPG) application example. A motion sensor is placed on the wrist of a user, such sensor has an optical emitter that actively illuminates a region of interest. The optical detector captures the color variation which is correlated to heart rate in bpm.</w:t>
+      <w:r>
+        <w:fldChar w:fldCharType="begin"/>
+      </w:r>
+      <w:r>
+        <w:instrText xml:space="preserve"> SEQ Figure \* AR</w:instrText>
+      </w:r>
+      <w:r>
+        <w:instrText xml:space="preserve">ABIC </w:instrText>
+      </w:r>
+      <w:r>
+        <w:fldChar w:fldCharType="separate"/>
+      </w:r>
+      <w:r>
+        <w:rPr>
+          <w:noProof/>
+        </w:rPr>
+        <w:t>2</w:t>
+      </w:r>
+      <w:r>
+        <w:rPr>
+          <w:noProof/>
+        </w:rPr>
+        <w:fldChar w:fldCharType="end"/>
+      </w:r>
+      <w:bookmarkEnd w:id="0"/>
+      <w:r>
+        <w:t xml:space="preserve"> I</w:t>
+      </w:r>
+      <w:r>
+        <w:t>llustration of photoplesthysmography (PPG) application example. A motion sensor is placed on the wrist of a user, such sensor has an optical emitter that actively illuminates a region of interest. The optical detector captures the color variation which is correlated to heart rate in bpm.</w:t>
       </w:r>
     </w:p>
     <w:p>
@@ -1129,7 +1221,25 @@
         <w:t xml:space="preserve"> </w:t>
       </w:r>
       <w:r>
-        <w:t>The use of Optical health monitoring (OHMs) it is dated since the late 1800’s, blood flood monitoring was measured by having people hold their hand up to a candle in a dark room to see the vascular structure and blood flow. In the 21</w:t>
+        <w:t>The use of o</w:t>
+      </w:r>
+      <w:r>
+        <w:t>pt</w:t>
+      </w:r>
+      <w:r>
+        <w:t>ical health monitoring (OHMs) is dated since the late 18</w:t>
+      </w:r>
+      <w:r>
+        <w:rPr>
+          <w:vertAlign w:val="superscript"/>
+        </w:rPr>
+        <w:t>th</w:t>
+      </w:r>
+      <w:r>
+        <w:t xml:space="preserve"> century;</w:t>
+      </w:r>
+      <w:r>
+        <w:t xml:space="preserve"> blood flood monitoring was measured by having people hold their hand up to a candle in a dark room to see the vascular structure and blood flow. In the 21</w:t>
       </w:r>
       <w:r>
         <w:rPr>
@@ -1154,6 +1264,7 @@
           <w:id w:val="-1352174483"/>
           <w:citation/>
         </w:sdtPr>
+        <w:sdtEndPr/>
         <w:sdtContent>
           <w:r>
             <w:fldChar w:fldCharType="begin"/>
@@ -1176,19 +1287,19 @@
         </w:sdtContent>
       </w:sdt>
       <w:r>
-        <w:t xml:space="preserve">. Essentially, this technique is based on the amount of color transitions </w:t>
-      </w:r>
-      <w:r>
-        <w:t xml:space="preserve">that </w:t>
-      </w:r>
-      <w:r>
-        <w:t>occurs on the skin on your wrist</w:t>
-      </w:r>
-      <w:r>
-        <w:t xml:space="preserve"> but it requires an optical emitter</w:t>
-      </w:r>
-      <w:r>
-        <w:t xml:space="preserve">. </w:t>
+        <w:t>. Essentially, this tec</w:t>
+      </w:r>
+      <w:r>
+        <w:t xml:space="preserve">hnique is based on emitting light into the skin and measuring the amount of scattered light by the blood flood. </w:t>
+      </w:r>
+      <w:r>
+        <w:t>As the blood flows</w:t>
+      </w:r>
+      <w:r>
+        <w:t xml:space="preserve">, there will be light variations that will capture heart rates. </w:t>
+      </w:r>
+      <w:r>
+        <w:t xml:space="preserve"> </w:t>
       </w:r>
       <w:r>
         <w:t xml:space="preserve">However this technique offers more flexibility compared with the previous methods, it does require </w:t>
@@ -1274,7 +1385,13 @@
         <w:t xml:space="preserve">Clearly </w:t>
       </w:r>
       <w:r>
-        <w:t xml:space="preserve">non-contact techniques are very necessary as they </w:t>
+        <w:t xml:space="preserve">non-contact techniques are very </w:t>
+      </w:r>
+      <w:r>
+        <w:t>beneficial</w:t>
+      </w:r>
+      <w:r>
+        <w:t xml:space="preserve"> as they </w:t>
       </w:r>
       <w:r>
         <w:t>can</w:t>
@@ -1310,6 +1427,7 @@
           <w:id w:val="1890372862"/>
           <w:citation/>
         </w:sdtPr>
+        <w:sdtEndPr/>
         <w:sdtContent>
           <w:r>
             <w:fldChar w:fldCharType="begin"/>
@@ -1336,6 +1454,7 @@
           <w:id w:val="-1062632832"/>
           <w:citation/>
         </w:sdtPr>
+        <w:sdtEndPr/>
         <w:sdtContent>
           <w:r>
             <w:fldChar w:fldCharType="begin"/>
@@ -1361,16 +1480,29 @@
         <w:t xml:space="preserve">. </w:t>
       </w:r>
       <w:r>
-        <w:t xml:space="preserve">Other non-invasive technologies use the fact that that </w:t>
-      </w:r>
-      <w:r>
-        <w:t>wireless signals are affected by motion in the environment, including chest movements due to inhaling and exhaling and skin vibrations due to heartbeats</w:t>
+        <w:t>Other non-invasive</w:t>
+      </w:r>
+      <w:r>
+        <w:t xml:space="preserve"> technologies use the fact </w:t>
+      </w:r>
+      <w:r>
+        <w:t xml:space="preserve">that </w:t>
+      </w:r>
+      <w:r>
+        <w:t>wireless signals are affected by motion in the environment, including chest movements due to inhaling and exhaling</w:t>
+      </w:r>
+      <w:r>
+        <w:t>,</w:t>
+      </w:r>
+      <w:r>
+        <w:t xml:space="preserve"> and skin vibrations due to heartbeats</w:t>
       </w:r>
       <w:sdt>
         <w:sdtPr>
           <w:id w:val="966474018"/>
           <w:citation/>
         </w:sdtPr>
+        <w:sdtEndPr/>
         <w:sdtContent>
           <w:r>
             <w:fldChar w:fldCharType="begin"/>
@@ -1423,6 +1555,9 @@
         <w:t>.</w:t>
       </w:r>
       <w:r>
+        <w:t xml:space="preserve"> </w:t>
+      </w:r>
+      <w:r>
         <w:t>Other similar non-contact technologies have been developed based on wireless signals for smart environments such as Vital-Radio</w:t>
       </w:r>
       <w:sdt>
@@ -1430,6 +1565,7 @@
           <w:id w:val="180640507"/>
           <w:citation/>
         </w:sdtPr>
+        <w:sdtEndPr/>
         <w:sdtContent>
           <w:r>
             <w:fldChar w:fldCharType="begin"/>
@@ -1466,20 +1602,33 @@
         <w:pStyle w:val="Caption"/>
         <w:jc w:val="both"/>
       </w:pPr>
-      <w:bookmarkStart w:id="2" w:name="_Ref462994994"/>
-      <w:bookmarkStart w:id="3" w:name="_Ref462994931"/>
+      <w:bookmarkStart w:id="1" w:name="_Ref462994994"/>
+      <w:bookmarkStart w:id="2" w:name="_Ref462994931"/>
       <w:r>
         <w:t xml:space="preserve">Figure </w:t>
       </w:r>
-      <w:fldSimple w:instr=" SEQ Figure \* ARABIC ">
-        <w:r>
-          <w:rPr>
-            <w:noProof/>
-          </w:rPr>
-          <w:t>3</w:t>
-        </w:r>
-      </w:fldSimple>
-      <w:bookmarkEnd w:id="2"/>
+      <w:r>
+        <w:fldChar w:fldCharType="begin"/>
+      </w:r>
+      <w:r>
+        <w:instrText xml:space="preserve"> SEQ Figure \* ARABIC </w:instrText>
+      </w:r>
+      <w:r>
+        <w:fldChar w:fldCharType="separate"/>
+      </w:r>
+      <w:r>
+        <w:rPr>
+          <w:noProof/>
+        </w:rPr>
+        <w:t>3</w:t>
+      </w:r>
+      <w:r>
+        <w:rPr>
+          <w:noProof/>
+        </w:rPr>
+        <w:fldChar w:fldCharType="end"/>
+      </w:r>
+      <w:bookmarkEnd w:id="1"/>
       <w:r>
         <w:t xml:space="preserve"> Image from </w:t>
       </w:r>
@@ -1488,6 +1637,7 @@
           <w:id w:val="977648200"/>
           <w:citation/>
         </w:sdtPr>
+        <w:sdtEndPr/>
         <w:sdtContent>
           <w:r>
             <w:fldChar w:fldCharType="begin"/>
@@ -1520,7 +1670,7 @@
       <w:r>
         <w:t>t), and is scaled by the wavelength, λ to measure the hearth rate.</w:t>
       </w:r>
-      <w:bookmarkEnd w:id="3"/>
+      <w:bookmarkEnd w:id="2"/>
     </w:p>
     <w:p>
       <w:pPr>
@@ -1558,6 +1708,7 @@
           <w:id w:val="1037547542"/>
           <w:citation/>
         </w:sdtPr>
+        <w:sdtEndPr/>
         <w:sdtContent>
           <w:r>
             <w:fldChar w:fldCharType="begin"/>
@@ -1587,6 +1738,7 @@
           <w:id w:val="1101380026"/>
           <w:citation/>
         </w:sdtPr>
+        <w:sdtEndPr/>
         <w:sdtContent>
           <w:r>
             <w:fldChar w:fldCharType="begin"/>
@@ -1664,6 +1816,7 @@
           <w:id w:val="-155466835"/>
           <w:citation/>
         </w:sdtPr>
+        <w:sdtEndPr/>
         <w:sdtContent>
           <w:r>
             <w:fldChar w:fldCharType="begin"/>
@@ -1693,6 +1846,7 @@
           <w:id w:val="-844782146"/>
           <w:citation/>
         </w:sdtPr>
+        <w:sdtEndPr/>
         <w:sdtContent>
           <w:r>
             <w:fldChar w:fldCharType="begin"/>
@@ -1722,6 +1876,7 @@
           <w:id w:val="185569092"/>
           <w:citation/>
         </w:sdtPr>
+        <w:sdtEndPr/>
         <w:sdtContent>
           <w:r>
             <w:fldChar w:fldCharType="begin"/>
@@ -1751,6 +1906,7 @@
           <w:id w:val="110956541"/>
           <w:citation/>
         </w:sdtPr>
+        <w:sdtEndPr/>
         <w:sdtContent>
           <w:r>
             <w:fldChar w:fldCharType="begin"/>
@@ -1780,6 +1936,7 @@
           <w:id w:val="-590548009"/>
           <w:citation/>
         </w:sdtPr>
+        <w:sdtEndPr/>
         <w:sdtContent>
           <w:r>
             <w:fldChar w:fldCharType="begin"/>
@@ -1826,10 +1983,16 @@
         <w:t xml:space="preserve"> The </w:t>
       </w:r>
       <w:r>
-        <w:t>system can compute the hearth rate of a person without touching</w:t>
-      </w:r>
-      <w:r>
-        <w:t xml:space="preserve"> accurately</w:t>
+        <w:t xml:space="preserve">system can compute the hearth rate of a person </w:t>
+      </w:r>
+      <w:r>
+        <w:t>accurately</w:t>
+      </w:r>
+      <w:r>
+        <w:t xml:space="preserve"> </w:t>
+      </w:r>
+      <w:r>
+        <w:t>without touching</w:t>
       </w:r>
       <w:r>
         <w:t xml:space="preserve">. Our proposed algorithm is based on </w:t>
@@ -2347,19 +2510,32 @@
         <w:pStyle w:val="Caption"/>
         <w:jc w:val="both"/>
       </w:pPr>
-      <w:bookmarkStart w:id="4" w:name="_Ref462997097"/>
+      <w:bookmarkStart w:id="3" w:name="_Ref462997097"/>
       <w:r>
         <w:t xml:space="preserve">Figure </w:t>
       </w:r>
-      <w:fldSimple w:instr=" SEQ Figure \* ARABIC ">
-        <w:r>
-          <w:rPr>
-            <w:noProof/>
-          </w:rPr>
-          <w:t>4</w:t>
-        </w:r>
-      </w:fldSimple>
-      <w:bookmarkEnd w:id="4"/>
+      <w:r>
+        <w:fldChar w:fldCharType="begin"/>
+      </w:r>
+      <w:r>
+        <w:instrText xml:space="preserve"> SEQ Figure \* ARABIC </w:instrText>
+      </w:r>
+      <w:r>
+        <w:fldChar w:fldCharType="separate"/>
+      </w:r>
+      <w:r>
+        <w:rPr>
+          <w:noProof/>
+        </w:rPr>
+        <w:t>4</w:t>
+      </w:r>
+      <w:r>
+        <w:rPr>
+          <w:noProof/>
+        </w:rPr>
+        <w:fldChar w:fldCharType="end"/>
+      </w:r>
+      <w:bookmarkEnd w:id="3"/>
       <w:r>
         <w:t xml:space="preserve"> Image sequence from the iOS application. First, the face detection algorithm extracts a region covering the face of a person of interest. This region is used to analyzed small changes, that latter are correlated to heart bits as displayed in the last row. </w:t>
       </w:r>
@@ -2429,19 +2605,32 @@
         <w:pStyle w:val="Caption"/>
         <w:jc w:val="both"/>
       </w:pPr>
-      <w:bookmarkStart w:id="5" w:name="_Ref462997205"/>
+      <w:bookmarkStart w:id="4" w:name="_Ref462997205"/>
       <w:r>
         <w:t xml:space="preserve">Figure </w:t>
       </w:r>
-      <w:fldSimple w:instr=" SEQ Figure \* ARABIC ">
-        <w:r>
-          <w:rPr>
-            <w:noProof/>
-          </w:rPr>
-          <w:t>5</w:t>
-        </w:r>
-      </w:fldSimple>
-      <w:bookmarkEnd w:id="5"/>
+      <w:r>
+        <w:fldChar w:fldCharType="begin"/>
+      </w:r>
+      <w:r>
+        <w:instrText xml:space="preserve"> SEQ Figure \* ARABIC </w:instrText>
+      </w:r>
+      <w:r>
+        <w:fldChar w:fldCharType="separate"/>
+      </w:r>
+      <w:r>
+        <w:rPr>
+          <w:noProof/>
+        </w:rPr>
+        <w:t>5</w:t>
+      </w:r>
+      <w:r>
+        <w:rPr>
+          <w:noProof/>
+        </w:rPr>
+        <w:fldChar w:fldCharType="end"/>
+      </w:r>
+      <w:bookmarkEnd w:id="4"/>
       <w:r>
         <w:t xml:space="preserve"> Sequence of captured images after change amplification has been applied. Notice how the red intensity on the face is increasing its saturation from in the top row, and how its saturation is decreasing after reaching its peak on the bottom row. </w:t>
       </w:r>
@@ -2743,6 +2932,7 @@
           <w:id w:val="1716082110"/>
           <w:citation/>
         </w:sdtPr>
+        <w:sdtEndPr/>
         <w:sdtContent>
           <w:r>
             <w:rPr>
@@ -3214,19 +3404,20 @@
           <w:color w:val="auto"/>
           <w:szCs w:val="24"/>
         </w:rPr>
-        <w:t>due to the sample rate chosen</w:t>
-      </w:r>
-      <w:proofErr w:type="gramStart"/>
-      <w:r>
+        <w:t xml:space="preserve">since this delay was required to compute the first estimation. </w:t>
+      </w:r>
+    </w:p>
+    <w:p>
+      <w:pPr>
+        <w:pStyle w:val="Caption"/>
+        <w:jc w:val="both"/>
         <w:rPr>
           <w:b w:val="0"/>
           <w:bCs w:val="0"/>
           <w:color w:val="auto"/>
           <w:szCs w:val="24"/>
         </w:rPr>
-        <w:t>?.</w:t>
-      </w:r>
-      <w:proofErr w:type="gramEnd"/>
+      </w:pPr>
       <w:r>
         <w:rPr>
           <w:b w:val="0"/>
@@ -3234,20 +3425,43 @@
           <w:color w:val="auto"/>
           <w:szCs w:val="24"/>
         </w:rPr>
+        <w:lastRenderedPageBreak/>
+        <w:t xml:space="preserve">Error estimation </w:t>
+      </w:r>
+      <w:proofErr w:type="spellStart"/>
+      <w:r>
+        <w:rPr>
+          <w:color w:val="auto"/>
+          <w:szCs w:val="24"/>
+        </w:rPr>
+        <w:t>e</w:t>
+      </w:r>
+      <w:r>
+        <w:rPr>
+          <w:color w:val="auto"/>
+          <w:szCs w:val="24"/>
+          <w:vertAlign w:val="subscript"/>
+        </w:rPr>
+        <w:t>k</w:t>
+      </w:r>
+      <w:proofErr w:type="spellEnd"/>
+      <w:r>
+        <w:rPr>
+          <w:bCs w:val="0"/>
+          <w:color w:val="auto"/>
+          <w:szCs w:val="24"/>
+        </w:rPr>
         <w:t xml:space="preserve"> </w:t>
       </w:r>
-    </w:p>
-    <w:p>
-      <w:pPr>
-        <w:pStyle w:val="Caption"/>
-        <w:jc w:val="both"/>
+      <w:r>
         <w:rPr>
           <w:b w:val="0"/>
           <w:bCs w:val="0"/>
           <w:color w:val="auto"/>
           <w:szCs w:val="24"/>
         </w:rPr>
-      </w:pPr>
+        <w:t xml:space="preserve">was then computed </w:t>
+      </w:r>
       <w:r>
         <w:rPr>
           <w:b w:val="0"/>
@@ -3255,33 +3469,7 @@
           <w:color w:val="auto"/>
           <w:szCs w:val="24"/>
         </w:rPr>
-        <w:lastRenderedPageBreak/>
-        <w:t xml:space="preserve">Error estimation </w:t>
-      </w:r>
-      <w:proofErr w:type="spellStart"/>
-      <w:r>
-        <w:rPr>
-          <w:color w:val="auto"/>
-          <w:szCs w:val="24"/>
-        </w:rPr>
-        <w:t>e</w:t>
-      </w:r>
-      <w:r>
-        <w:rPr>
-          <w:color w:val="auto"/>
-          <w:szCs w:val="24"/>
-          <w:vertAlign w:val="subscript"/>
-        </w:rPr>
-        <w:t>k</w:t>
-      </w:r>
-      <w:proofErr w:type="spellEnd"/>
-      <w:r>
-        <w:rPr>
-          <w:bCs w:val="0"/>
-          <w:color w:val="auto"/>
-          <w:szCs w:val="24"/>
-        </w:rPr>
-        <w:t xml:space="preserve"> </w:t>
+        <w:t xml:space="preserve">after the period of 20 seconds of stabilization as illustrated in </w:t>
       </w:r>
       <w:r>
         <w:rPr>
@@ -3290,7 +3478,7 @@
           <w:color w:val="auto"/>
           <w:szCs w:val="24"/>
         </w:rPr>
-        <w:t xml:space="preserve">was then computed </w:t>
+        <w:fldChar w:fldCharType="begin"/>
       </w:r>
       <w:r>
         <w:rPr>
@@ -3299,7 +3487,7 @@
           <w:color w:val="auto"/>
           <w:szCs w:val="24"/>
         </w:rPr>
-        <w:t xml:space="preserve">after the period of 20 seconds of stabilization as illustrated in </w:t>
+        <w:instrText xml:space="preserve"> REF _Ref463011006 \h  \* MERGEFORMAT </w:instrText>
       </w:r>
       <w:r>
         <w:rPr>
@@ -3308,7 +3496,6 @@
           <w:color w:val="auto"/>
           <w:szCs w:val="24"/>
         </w:rPr>
-        <w:fldChar w:fldCharType="begin"/>
       </w:r>
       <w:r>
         <w:rPr>
@@ -3317,7 +3504,7 @@
           <w:color w:val="auto"/>
           <w:szCs w:val="24"/>
         </w:rPr>
-        <w:instrText xml:space="preserve"> REF _Ref463011006 \h  \* MERGEFORMAT </w:instrText>
+        <w:fldChar w:fldCharType="separate"/>
       </w:r>
       <w:r>
         <w:rPr>
@@ -3326,6 +3513,7 @@
           <w:color w:val="auto"/>
           <w:szCs w:val="24"/>
         </w:rPr>
+        <w:t>Figure 8</w:t>
       </w:r>
       <w:r>
         <w:rPr>
@@ -3334,7 +3522,7 @@
           <w:color w:val="auto"/>
           <w:szCs w:val="24"/>
         </w:rPr>
-        <w:fldChar w:fldCharType="separate"/>
+        <w:fldChar w:fldCharType="end"/>
       </w:r>
       <w:r>
         <w:rPr>
@@ -3343,8 +3531,25 @@
           <w:color w:val="auto"/>
           <w:szCs w:val="24"/>
         </w:rPr>
-        <w:t>Figure 8</w:t>
-      </w:r>
+        <w:t xml:space="preserve">. Positive </w:t>
+      </w:r>
+      <w:proofErr w:type="spellStart"/>
+      <w:r>
+        <w:rPr>
+          <w:color w:val="auto"/>
+          <w:szCs w:val="24"/>
+        </w:rPr>
+        <w:t>e</w:t>
+      </w:r>
+      <w:r>
+        <w:rPr>
+          <w:color w:val="auto"/>
+          <w:szCs w:val="24"/>
+          <w:vertAlign w:val="subscript"/>
+        </w:rPr>
+        <w:t>k</w:t>
+      </w:r>
+      <w:proofErr w:type="spellEnd"/>
       <w:r>
         <w:rPr>
           <w:b w:val="0"/>
@@ -3352,7 +3557,7 @@
           <w:color w:val="auto"/>
           <w:szCs w:val="24"/>
         </w:rPr>
-        <w:fldChar w:fldCharType="end"/>
+        <w:t xml:space="preserve"> indicated an overestimation of the hearth rate</w:t>
       </w:r>
       <w:r>
         <w:rPr>
@@ -3361,25 +3566,8 @@
           <w:color w:val="auto"/>
           <w:szCs w:val="24"/>
         </w:rPr>
-        <w:t xml:space="preserve">. Positive </w:t>
-      </w:r>
-      <w:proofErr w:type="spellStart"/>
-      <w:r>
-        <w:rPr>
-          <w:color w:val="auto"/>
-          <w:szCs w:val="24"/>
-        </w:rPr>
-        <w:t>e</w:t>
-      </w:r>
-      <w:r>
-        <w:rPr>
-          <w:color w:val="auto"/>
-          <w:szCs w:val="24"/>
-          <w:vertAlign w:val="subscript"/>
-        </w:rPr>
-        <w:t>k</w:t>
-      </w:r>
-      <w:proofErr w:type="spellEnd"/>
+        <w:t>, which reached</w:t>
+      </w:r>
       <w:r>
         <w:rPr>
           <w:b w:val="0"/>
@@ -3387,7 +3575,7 @@
           <w:color w:val="auto"/>
           <w:szCs w:val="24"/>
         </w:rPr>
-        <w:t xml:space="preserve"> indicated an overestimation of the hearth rate that is showed to reach a maximum of ~2 bpm. Whilst negative </w:t>
+        <w:t xml:space="preserve"> a maximum of ~2 bpm. Whilst negative </w:t>
       </w:r>
       <w:proofErr w:type="spellStart"/>
       <w:r>
@@ -3507,33 +3695,17 @@
           </w:rPr>
           <m:t>|</m:t>
         </m:r>
-        <m:acc>
-          <m:accPr>
-            <m:chr m:val="̅"/>
-            <m:ctrlPr>
-              <w:rPr>
-                <w:rFonts w:ascii="Cambria Math" w:hAnsi="Cambria Math"/>
-                <w:b w:val="0"/>
-                <w:bCs w:val="0"/>
-                <w:color w:val="auto"/>
-                <w:szCs w:val="24"/>
-              </w:rPr>
-            </m:ctrlPr>
-          </m:accPr>
-          <m:e>
-            <m:r>
-              <m:rPr>
-                <m:sty m:val="b"/>
-              </m:rPr>
-              <w:rPr>
-                <w:rFonts w:ascii="Cambria Math" w:hAnsi="Cambria Math"/>
-                <w:color w:val="auto"/>
-                <w:szCs w:val="24"/>
-              </w:rPr>
-              <m:t>e</m:t>
-            </m:r>
-          </m:e>
-        </m:acc>
+        <m:r>
+          <m:rPr>
+            <m:sty m:val="bi"/>
+          </m:rPr>
+          <w:rPr>
+            <w:rFonts w:ascii="Cambria Math" w:hAnsi="Cambria Math"/>
+            <w:color w:val="auto"/>
+            <w:szCs w:val="24"/>
+          </w:rPr>
+          <m:t>e</m:t>
+        </m:r>
         <m:r>
           <m:rPr>
             <m:sty m:val="b"/>
@@ -3763,13 +3935,13 @@
         </w:drawing>
       </w:r>
     </w:p>
+    <w:bookmarkStart w:id="5" w:name="_Ref463006921"/>
+    <w:bookmarkStart w:id="6" w:name="_Ref463006895"/>
     <w:p>
       <w:pPr>
         <w:pStyle w:val="Caption"/>
         <w:jc w:val="both"/>
       </w:pPr>
-      <w:bookmarkStart w:id="6" w:name="_Ref463006921"/>
-      <w:bookmarkStart w:id="7" w:name="_Ref463006895"/>
       <w:r>
         <w:rPr>
           <w:noProof/>
@@ -3817,19 +3989,32 @@
                               <w:pStyle w:val="Caption"/>
                               <w:jc w:val="both"/>
                             </w:pPr>
-                            <w:bookmarkStart w:id="8" w:name="_Ref463013818"/>
+                            <w:bookmarkStart w:id="7" w:name="_Ref463013818"/>
                             <w:r>
                               <w:t xml:space="preserve">Figure </w:t>
                             </w:r>
-                            <w:fldSimple w:instr=" SEQ Figure \* ARABIC ">
-                              <w:r>
-                                <w:rPr>
-                                  <w:noProof/>
-                                </w:rPr>
-                                <w:t>6</w:t>
-                              </w:r>
-                            </w:fldSimple>
-                            <w:bookmarkEnd w:id="8"/>
+                            <w:r>
+                              <w:fldChar w:fldCharType="begin"/>
+                            </w:r>
+                            <w:r>
+                              <w:instrText xml:space="preserve"> SEQ Figure \* ARABIC </w:instrText>
+                            </w:r>
+                            <w:r>
+                              <w:fldChar w:fldCharType="separate"/>
+                            </w:r>
+                            <w:r>
+                              <w:rPr>
+                                <w:noProof/>
+                              </w:rPr>
+                              <w:t>6</w:t>
+                            </w:r>
+                            <w:r>
+                              <w:rPr>
+                                <w:noProof/>
+                              </w:rPr>
+                              <w:fldChar w:fldCharType="end"/>
+                            </w:r>
+                            <w:bookmarkEnd w:id="7"/>
                             <w:r>
                               <w:t xml:space="preserve"> Left, Polar H1 Bluetooth heart rate monitor used as ground truth for these experiments. Right, Illustration of the device setup, making contact with user’s chest.</w:t>
                             </w:r>
@@ -4039,44 +4224,29 @@
       <w:r>
         <w:t xml:space="preserve">Figure </w:t>
       </w:r>
+      <w:fldSimple w:instr=" SEQ Figure \* ARABIC ">
+        <w:r>
+          <w:rPr>
+            <w:noProof/>
+          </w:rPr>
+          <w:t>7</w:t>
+        </w:r>
+      </w:fldSimple>
+      <w:bookmarkEnd w:id="5"/>
+      <w:r>
+        <w:t>.</w:t>
+      </w:r>
       <w:proofErr w:type="gramEnd"/>
       <w:r>
-        <w:fldChar w:fldCharType="begin"/>
-      </w:r>
-      <w:r>
-        <w:instrText xml:space="preserve"> SEQ Figure \* ARABIC </w:instrText>
-      </w:r>
-      <w:r>
-        <w:fldChar w:fldCharType="separate"/>
-      </w:r>
-      <w:r>
-        <w:rPr>
-          <w:noProof/>
-        </w:rPr>
-        <w:t>7</w:t>
-      </w:r>
-      <w:r>
-        <w:rPr>
-          <w:noProof/>
-        </w:rPr>
-        <w:fldChar w:fldCharType="end"/>
+        <w:t xml:space="preserve"> Comparison of HRM in bpm between our estimated method (in red) and the measured heart rate from a c</w:t>
+      </w:r>
+      <w:r>
+        <w:t>hest strap with transmitter</w:t>
+      </w:r>
+      <w:r>
+        <w:t xml:space="preserve"> (in blue). The experiment was performed during a period of 140 seconds while a person was static in front of the camera. Notice that initially an offset of 20 seconds is necessary to perform the first estimation correctly.</w:t>
       </w:r>
       <w:bookmarkEnd w:id="6"/>
-      <w:proofErr w:type="gramStart"/>
-      <w:r>
-        <w:t>.</w:t>
-      </w:r>
-      <w:proofErr w:type="gramEnd"/>
-      <w:r>
-        <w:t xml:space="preserve"> Comparison of HRM in bpm between our estimated method (in red) and the measured heart rate from a c</w:t>
-      </w:r>
-      <w:r>
-        <w:t>hest strap with transmitter</w:t>
-      </w:r>
-      <w:r>
-        <w:t xml:space="preserve"> (in blue). The experiment was performed during a period of 140 seconds while a person was static in front of the camera. Notice that initially an offset of 20 seconds is necessary to perform the first estimation correctly.</w:t>
-      </w:r>
-      <w:bookmarkEnd w:id="7"/>
       <w:r>
         <w:t xml:space="preserve"> </w:t>
       </w:r>
@@ -4126,19 +4296,32 @@
           <w:b w:val="0"/>
         </w:rPr>
       </w:pPr>
-      <w:bookmarkStart w:id="10" w:name="_Ref463011006"/>
+      <w:bookmarkStart w:id="8" w:name="_Ref463011006"/>
       <w:r>
         <w:t xml:space="preserve">Figure </w:t>
       </w:r>
-      <w:fldSimple w:instr=" SEQ Figure \* ARABIC ">
-        <w:r>
-          <w:rPr>
-            <w:noProof/>
-          </w:rPr>
-          <w:t>8</w:t>
-        </w:r>
-      </w:fldSimple>
-      <w:bookmarkEnd w:id="10"/>
+      <w:r>
+        <w:fldChar w:fldCharType="begin"/>
+      </w:r>
+      <w:r>
+        <w:instrText xml:space="preserve"> SEQ Figure \* ARABIC </w:instrText>
+      </w:r>
+      <w:r>
+        <w:fldChar w:fldCharType="separate"/>
+      </w:r>
+      <w:r>
+        <w:rPr>
+          <w:noProof/>
+        </w:rPr>
+        <w:t>8</w:t>
+      </w:r>
+      <w:r>
+        <w:rPr>
+          <w:noProof/>
+        </w:rPr>
+        <w:fldChar w:fldCharType="end"/>
+      </w:r>
+      <w:bookmarkEnd w:id="8"/>
       <w:r>
         <w:t xml:space="preserve"> Error estimation in bpm between the measured heart rate </w:t>
       </w:r>
@@ -4318,19 +4501,32 @@
           <w:b w:val="0"/>
         </w:rPr>
       </w:pPr>
-      <w:bookmarkStart w:id="11" w:name="_Ref463011704"/>
+      <w:bookmarkStart w:id="9" w:name="_Ref463011704"/>
       <w:r>
         <w:t xml:space="preserve">Figure </w:t>
       </w:r>
-      <w:fldSimple w:instr=" SEQ Figure \* ARABIC ">
-        <w:r>
-          <w:rPr>
-            <w:noProof/>
-          </w:rPr>
-          <w:t>9</w:t>
-        </w:r>
-      </w:fldSimple>
-      <w:bookmarkEnd w:id="11"/>
+      <w:r>
+        <w:fldChar w:fldCharType="begin"/>
+      </w:r>
+      <w:r>
+        <w:instrText xml:space="preserve"> SEQ Figure \* ARABIC </w:instrText>
+      </w:r>
+      <w:r>
+        <w:fldChar w:fldCharType="separate"/>
+      </w:r>
+      <w:r>
+        <w:rPr>
+          <w:noProof/>
+        </w:rPr>
+        <w:t>9</w:t>
+      </w:r>
+      <w:r>
+        <w:rPr>
+          <w:noProof/>
+        </w:rPr>
+        <w:fldChar w:fldCharType="end"/>
+      </w:r>
+      <w:bookmarkEnd w:id="9"/>
       <w:r>
         <w:t xml:space="preserve"> Absolute </w:t>
       </w:r>
@@ -4479,7 +4675,27 @@
         <w:rPr>
           <w:szCs w:val="18"/>
         </w:rPr>
-        <w:t xml:space="preserve"> experiments, further research and development is needed for high dynamic situations where the user is constantly moving or where strong illumination changes are present. This work offers a lot of potential for future applications involving not only the computation of heart beats</w:t>
+        <w:t xml:space="preserve"> experiments, further research and development is needed for high dynamic situations where the user is constantly moving or where strong illumination changes are present. </w:t>
+      </w:r>
+      <w:r>
+        <w:rPr>
+          <w:szCs w:val="18"/>
+        </w:rPr>
+        <w:t xml:space="preserve">In addition further improvements are </w:t>
+      </w:r>
+      <w:bookmarkStart w:id="10" w:name="_GoBack"/>
+      <w:bookmarkEnd w:id="10"/>
+      <w:r>
+        <w:rPr>
+          <w:szCs w:val="18"/>
+        </w:rPr>
+        <w:t xml:space="preserve">necessary to reduce the offset required for the first estimation (currently 20 seconds of observation). Multiple Hearth rate estimation can also be integrated by improving the face detection algorithm. </w:t>
+      </w:r>
+      <w:r>
+        <w:rPr>
+          <w:szCs w:val="18"/>
+        </w:rPr>
+        <w:t>This work offers a lot of potential for future applications involving not only the computation of heart beats</w:t>
       </w:r>
       <w:r>
         <w:rPr>
@@ -4593,6 +4809,11 @@
     <w:p>
       <w:pPr>
         <w:pStyle w:val="Head1"/>
+        <w:rPr>
+          <w:b w:val="0"/>
+          <w:noProof/>
+          <w:szCs w:val="24"/>
+        </w:rPr>
       </w:pPr>
       <w:r>
         <w:t>References</w:t>
@@ -4625,6 +4846,7 @@
       </w:tblGrid>
       <w:tr>
         <w:trPr>
+          <w:divId w:val="992101615"/>
           <w:tblCellSpacing w:w="15" w:type="dxa"/>
         </w:trPr>
         <w:tc>
@@ -4665,13 +4887,14 @@
               <w:rPr>
                 <w:noProof/>
               </w:rPr>
-              <w:t>C. f. D. C. a. P. (CDC), "Heart Disease Facts," [Online]. Available: http://www.cdc.gov/heartdisease/facts.htm.</w:t>
+              <w:t>C. f. D. C. a. Prevention, "Heart Disease Fact Sheet," [Online]. Available: http://www.cdc.gov/dhdsp/data_statistics/fact_sheets/fs_heart_disease.htm. [Accessed 10 10 2016].</w:t>
             </w:r>
           </w:p>
         </w:tc>
       </w:tr>
       <w:tr>
         <w:trPr>
+          <w:divId w:val="992101615"/>
           <w:tblCellSpacing w:w="15" w:type="dxa"/>
         </w:trPr>
         <w:tc>
@@ -4712,13 +4935,14 @@
               <w:rPr>
                 <w:noProof/>
               </w:rPr>
-              <w:t>S. C. Health, "Sudden infant Death Syndrome (SIDS)," [Online]. Available: http://www.stanfordchildrens.org/en/topic/default?id=sudden-infant-death-syndrome-sids-90-P02412. [Accessed 28 09 2016].</w:t>
+              <w:t>C. f. D. C. a. P. (CDC), "Heart Disease Facts," [Online]. Available: http://www.cdc.gov/heartdisease/facts.htm.</w:t>
             </w:r>
           </w:p>
         </w:tc>
       </w:tr>
       <w:tr>
         <w:trPr>
+          <w:divId w:val="992101615"/>
           <w:tblCellSpacing w:w="15" w:type="dxa"/>
         </w:trPr>
         <w:tc>
@@ -4738,7 +4962,56 @@
               <w:rPr>
                 <w:noProof/>
               </w:rPr>
+              <w:lastRenderedPageBreak/>
               <w:t xml:space="preserve">[3] </w:t>
+            </w:r>
+          </w:p>
+        </w:tc>
+        <w:tc>
+          <w:tcPr>
+            <w:tcW w:w="0" w:type="auto"/>
+            <w:hideMark/>
+          </w:tcPr>
+          <w:p>
+            <w:pPr>
+              <w:pStyle w:val="Bibliography"/>
+              <w:rPr>
+                <w:rFonts w:eastAsiaTheme="minorEastAsia"/>
+                <w:noProof/>
+              </w:rPr>
+            </w:pPr>
+            <w:r>
+              <w:rPr>
+                <w:noProof/>
+              </w:rPr>
+              <w:t>S. C. Health, "Sudden infant Death Syndrome (SIDS)," [Online]. Available: http://www.stanfordchildrens.org/en/topic/default?id=sudden-infant-death-syndrome-sids-90-P02412. [Accessed 28 09 2016].</w:t>
+            </w:r>
+          </w:p>
+        </w:tc>
+      </w:tr>
+      <w:tr>
+        <w:trPr>
+          <w:divId w:val="992101615"/>
+          <w:tblCellSpacing w:w="15" w:type="dxa"/>
+        </w:trPr>
+        <w:tc>
+          <w:tcPr>
+            <w:tcW w:w="50" w:type="pct"/>
+            <w:hideMark/>
+          </w:tcPr>
+          <w:p>
+            <w:pPr>
+              <w:pStyle w:val="Bibliography"/>
+              <w:rPr>
+                <w:rFonts w:eastAsiaTheme="minorEastAsia"/>
+                <w:noProof/>
+              </w:rPr>
+            </w:pPr>
+            <w:r>
+              <w:rPr>
+                <w:noProof/>
+              </w:rPr>
+              <w:t xml:space="preserve">[4] </w:t>
             </w:r>
           </w:p>
         </w:tc>
@@ -4773,20 +5046,14 @@
               <w:rPr>
                 <w:noProof/>
               </w:rPr>
-              <w:t xml:space="preserve">vol. 44, pp. </w:t>
-            </w:r>
-            <w:r>
-              <w:rPr>
-                <w:noProof/>
-              </w:rPr>
-              <w:lastRenderedPageBreak/>
-              <w:t xml:space="preserve">213--222, 2009. </w:t>
+              <w:t xml:space="preserve">vol. 44, pp. 213--222, 2009. </w:t>
             </w:r>
           </w:p>
         </w:tc>
       </w:tr>
       <w:tr>
         <w:trPr>
+          <w:divId w:val="992101615"/>
           <w:tblCellSpacing w:w="15" w:type="dxa"/>
         </w:trPr>
         <w:tc>
@@ -4806,7 +5073,7 @@
               <w:rPr>
                 <w:noProof/>
               </w:rPr>
-              <w:t xml:space="preserve">[4] </w:t>
+              <w:t xml:space="preserve">[5] </w:t>
             </w:r>
           </w:p>
         </w:tc>
@@ -4848,6 +5115,7 @@
       </w:tr>
       <w:tr>
         <w:trPr>
+          <w:divId w:val="992101615"/>
           <w:tblCellSpacing w:w="15" w:type="dxa"/>
         </w:trPr>
         <w:tc>
@@ -4867,7 +5135,7 @@
               <w:rPr>
                 <w:noProof/>
               </w:rPr>
-              <w:t xml:space="preserve">[5] </w:t>
+              <w:t xml:space="preserve">[6] </w:t>
             </w:r>
           </w:p>
         </w:tc>
@@ -4909,6 +5177,7 @@
       </w:tr>
       <w:tr>
         <w:trPr>
+          <w:divId w:val="992101615"/>
           <w:tblCellSpacing w:w="15" w:type="dxa"/>
         </w:trPr>
         <w:tc>
@@ -4928,7 +5197,7 @@
               <w:rPr>
                 <w:noProof/>
               </w:rPr>
-              <w:t xml:space="preserve">[6] </w:t>
+              <w:t xml:space="preserve">[7] </w:t>
             </w:r>
           </w:p>
         </w:tc>
@@ -4970,6 +5239,7 @@
       </w:tr>
       <w:tr>
         <w:trPr>
+          <w:divId w:val="992101615"/>
           <w:tblCellSpacing w:w="15" w:type="dxa"/>
         </w:trPr>
         <w:tc>
@@ -4989,7 +5259,7 @@
               <w:rPr>
                 <w:noProof/>
               </w:rPr>
-              <w:t xml:space="preserve">[7] </w:t>
+              <w:t xml:space="preserve">[8] </w:t>
             </w:r>
           </w:p>
         </w:tc>
@@ -5017,6 +5287,7 @@
       </w:tr>
       <w:tr>
         <w:trPr>
+          <w:divId w:val="992101615"/>
           <w:tblCellSpacing w:w="15" w:type="dxa"/>
         </w:trPr>
         <w:tc>
@@ -5036,7 +5307,7 @@
               <w:rPr>
                 <w:noProof/>
               </w:rPr>
-              <w:t xml:space="preserve">[8] </w:t>
+              <w:t xml:space="preserve">[9] </w:t>
             </w:r>
           </w:p>
         </w:tc>
@@ -5078,6 +5349,7 @@
       </w:tr>
       <w:tr>
         <w:trPr>
+          <w:divId w:val="992101615"/>
           <w:tblCellSpacing w:w="15" w:type="dxa"/>
         </w:trPr>
         <w:tc>
@@ -5097,7 +5369,7 @@
               <w:rPr>
                 <w:noProof/>
               </w:rPr>
-              <w:t xml:space="preserve">[9] </w:t>
+              <w:t xml:space="preserve">[10] </w:t>
             </w:r>
           </w:p>
         </w:tc>
@@ -5139,6 +5411,7 @@
       </w:tr>
       <w:tr>
         <w:trPr>
+          <w:divId w:val="992101615"/>
           <w:tblCellSpacing w:w="15" w:type="dxa"/>
         </w:trPr>
         <w:tc>
@@ -5158,7 +5431,7 @@
               <w:rPr>
                 <w:noProof/>
               </w:rPr>
-              <w:t xml:space="preserve">[10] </w:t>
+              <w:t xml:space="preserve">[11] </w:t>
             </w:r>
           </w:p>
         </w:tc>
@@ -5200,6 +5473,7 @@
       </w:tr>
       <w:tr>
         <w:trPr>
+          <w:divId w:val="992101615"/>
           <w:tblCellSpacing w:w="15" w:type="dxa"/>
         </w:trPr>
         <w:tc>
@@ -5219,7 +5493,7 @@
               <w:rPr>
                 <w:noProof/>
               </w:rPr>
-              <w:t xml:space="preserve">[11]  </w:t>
+              <w:t xml:space="preserve">[12] </w:t>
             </w:r>
           </w:p>
         </w:tc>
@@ -5247,6 +5521,7 @@
       </w:tr>
       <w:tr>
         <w:trPr>
+          <w:divId w:val="992101615"/>
           <w:tblCellSpacing w:w="15" w:type="dxa"/>
         </w:trPr>
         <w:tc>
@@ -5266,7 +5541,7 @@
               <w:rPr>
                 <w:noProof/>
               </w:rPr>
-              <w:t xml:space="preserve">[12] </w:t>
+              <w:t xml:space="preserve">[13] </w:t>
             </w:r>
           </w:p>
         </w:tc>
@@ -5308,6 +5583,7 @@
       </w:tr>
       <w:tr>
         <w:trPr>
+          <w:divId w:val="992101615"/>
           <w:tblCellSpacing w:w="15" w:type="dxa"/>
         </w:trPr>
         <w:tc>
@@ -5327,7 +5603,7 @@
               <w:rPr>
                 <w:noProof/>
               </w:rPr>
-              <w:t xml:space="preserve">[13] </w:t>
+              <w:t xml:space="preserve">[14] </w:t>
             </w:r>
           </w:p>
         </w:tc>
@@ -5369,6 +5645,7 @@
       </w:tr>
       <w:tr>
         <w:trPr>
+          <w:divId w:val="992101615"/>
           <w:tblCellSpacing w:w="15" w:type="dxa"/>
         </w:trPr>
         <w:tc>
@@ -5388,7 +5665,7 @@
               <w:rPr>
                 <w:noProof/>
               </w:rPr>
-              <w:t xml:space="preserve">[14] </w:t>
+              <w:t xml:space="preserve">[15] </w:t>
             </w:r>
           </w:p>
         </w:tc>
@@ -5430,67 +5707,7 @@
       </w:tr>
       <w:tr>
         <w:trPr>
-          <w:tblCellSpacing w:w="15" w:type="dxa"/>
-        </w:trPr>
-        <w:tc>
-          <w:tcPr>
-            <w:tcW w:w="50" w:type="pct"/>
-            <w:hideMark/>
-          </w:tcPr>
-          <w:p>
-            <w:pPr>
-              <w:pStyle w:val="Bibliography"/>
-              <w:rPr>
-                <w:rFonts w:eastAsiaTheme="minorEastAsia"/>
-                <w:noProof/>
-              </w:rPr>
-            </w:pPr>
-            <w:r>
-              <w:rPr>
-                <w:noProof/>
-              </w:rPr>
-              <w:t xml:space="preserve">[15] </w:t>
-            </w:r>
-          </w:p>
-        </w:tc>
-        <w:tc>
-          <w:tcPr>
-            <w:tcW w:w="0" w:type="auto"/>
-            <w:hideMark/>
-          </w:tcPr>
-          <w:p>
-            <w:pPr>
-              <w:pStyle w:val="Bibliography"/>
-              <w:rPr>
-                <w:rFonts w:eastAsiaTheme="minorEastAsia"/>
-                <w:noProof/>
-              </w:rPr>
-            </w:pPr>
-            <w:r>
-              <w:rPr>
-                <w:noProof/>
-              </w:rPr>
-              <w:t xml:space="preserve">M. H. F. D. a. w. T. F. Mohamed A. Elgharib, "Video Magnification in Presence of Large Motion," in </w:t>
-            </w:r>
-            <w:r>
-              <w:rPr>
-                <w:i/>
-                <w:iCs/>
-                <w:noProof/>
-              </w:rPr>
-              <w:t>Proc. of the IEEE Conf. on Computer Vision and Pattern Recognition</w:t>
-            </w:r>
-            <w:r>
-              <w:rPr>
-                <w:noProof/>
-              </w:rPr>
-              <w:t xml:space="preserve">, 2015. </w:t>
-            </w:r>
-          </w:p>
-        </w:tc>
-      </w:tr>
-      <w:tr>
-        <w:trPr>
+          <w:divId w:val="992101615"/>
           <w:tblCellSpacing w:w="15" w:type="dxa"/>
         </w:trPr>
         <w:tc>
@@ -5531,6 +5748,78 @@
               <w:rPr>
                 <w:noProof/>
               </w:rPr>
+              <w:t xml:space="preserve">M. H. F. D. a. w. T. F. Mohamed A. Elgharib, "Video Magnification in Presence of Large Motion," in </w:t>
+            </w:r>
+            <w:r>
+              <w:rPr>
+                <w:i/>
+                <w:iCs/>
+                <w:noProof/>
+              </w:rPr>
+              <w:t xml:space="preserve">Proc. of the IEEE </w:t>
+            </w:r>
+            <w:r>
+              <w:rPr>
+                <w:i/>
+                <w:iCs/>
+                <w:noProof/>
+              </w:rPr>
+              <w:lastRenderedPageBreak/>
+              <w:t>Conf. on Computer Vision and Pattern Recognition</w:t>
+            </w:r>
+            <w:r>
+              <w:rPr>
+                <w:noProof/>
+              </w:rPr>
+              <w:t xml:space="preserve">, 2015. </w:t>
+            </w:r>
+          </w:p>
+        </w:tc>
+      </w:tr>
+      <w:tr>
+        <w:trPr>
+          <w:divId w:val="992101615"/>
+          <w:tblCellSpacing w:w="15" w:type="dxa"/>
+        </w:trPr>
+        <w:tc>
+          <w:tcPr>
+            <w:tcW w:w="50" w:type="pct"/>
+            <w:hideMark/>
+          </w:tcPr>
+          <w:p>
+            <w:pPr>
+              <w:pStyle w:val="Bibliography"/>
+              <w:rPr>
+                <w:rFonts w:eastAsiaTheme="minorEastAsia"/>
+                <w:noProof/>
+              </w:rPr>
+            </w:pPr>
+            <w:r>
+              <w:rPr>
+                <w:noProof/>
+              </w:rPr>
+              <w:lastRenderedPageBreak/>
+              <w:t xml:space="preserve">[17] </w:t>
+            </w:r>
+          </w:p>
+        </w:tc>
+        <w:tc>
+          <w:tcPr>
+            <w:tcW w:w="0" w:type="auto"/>
+            <w:hideMark/>
+          </w:tcPr>
+          <w:p>
+            <w:pPr>
+              <w:pStyle w:val="Bibliography"/>
+              <w:rPr>
+                <w:rFonts w:eastAsiaTheme="minorEastAsia"/>
+                <w:noProof/>
+              </w:rPr>
+            </w:pPr>
+            <w:r>
+              <w:rPr>
+                <w:noProof/>
+              </w:rPr>
               <w:t>"Polar Move User Manual," Polar, [Online]. Available: http://support.polar.com/e_manuals/Move/Polar_Move_user_manual_English/ch05.html. [Accessed 30 09 2016].</w:t>
             </w:r>
           </w:p>
@@ -5539,6 +5828,7 @@
     </w:tbl>
     <w:p>
       <w:pPr>
+        <w:divId w:val="992101615"/>
         <w:rPr>
           <w:noProof/>
         </w:rPr>
@@ -5549,7 +5839,6 @@
         <w:pStyle w:val="Head1"/>
       </w:pPr>
       <w:r>
-        <w:lastRenderedPageBreak/>
         <w:fldChar w:fldCharType="end"/>
       </w:r>
       <w:r>
@@ -5674,6 +5963,7 @@
         <w:pStyle w:val="Head1"/>
       </w:pPr>
       <w:r>
+        <w:lastRenderedPageBreak/>
         <w:t>Definitions/Abbreviations</w:t>
       </w:r>
     </w:p>
@@ -5728,7 +6018,6 @@
               <w:pStyle w:val="DefinitionTerm"/>
             </w:pPr>
             <w:r>
-              <w:lastRenderedPageBreak/>
               <w:t>HRMs</w:t>
             </w:r>
           </w:p>
@@ -6058,6 +6347,7 @@
         <w:docPartUnique/>
       </w:docPartObj>
     </w:sdtPr>
+    <w:sdtEndPr/>
     <w:sdtContent>
       <w:p>
         <w:r>
@@ -6076,7 +6366,7 @@
           <w:rPr>
             <w:noProof/>
           </w:rPr>
-          <w:t>1</w:t>
+          <w:t>4</w:t>
         </w:r>
         <w:r>
           <w:rPr>
@@ -6087,14 +6377,27 @@
         <w:r>
           <w:t xml:space="preserve"> of </w:t>
         </w:r>
-        <w:fldSimple w:instr=" NUMPAGES  ">
-          <w:r>
-            <w:rPr>
-              <w:noProof/>
-            </w:rPr>
-            <w:t>6</w:t>
-          </w:r>
-        </w:fldSimple>
+        <w:r>
+          <w:fldChar w:fldCharType="begin"/>
+        </w:r>
+        <w:r>
+          <w:instrText xml:space="preserve"> NUMPAGES  </w:instrText>
+        </w:r>
+        <w:r>
+          <w:fldChar w:fldCharType="separate"/>
+        </w:r>
+        <w:r>
+          <w:rPr>
+            <w:noProof/>
+          </w:rPr>
+          <w:t>6</w:t>
+        </w:r>
+        <w:r>
+          <w:rPr>
+            <w:noProof/>
+          </w:rPr>
+          <w:fldChar w:fldCharType="end"/>
+        </w:r>
       </w:p>
     </w:sdtContent>
   </w:sdt>
@@ -9253,7 +9556,7 @@
     <b:JournalName>Neuroimage</b:JournalName>
     <b:Pages>213--222</b:Pages>
     <b:Volume>44</b:Volume>
-    <b:RefOrder>3</b:RefOrder>
+    <b:RefOrder>4</b:RefOrder>
   </b:Source>
   <b:Source>
     <b:Tag>Cen</b:Tag>
@@ -9273,7 +9576,7 @@
     </b:Author>
     <b:DayAccessed>09/28/2016</b:DayAccessed>
     <b:URL>http://www.cdc.gov/heartdisease/facts.htm</b:URL>
-    <b:RefOrder>1</b:RefOrder>
+    <b:RefOrder>2</b:RefOrder>
   </b:Source>
   <b:Source>
     <b:Tag>Sta16</b:Tag>
@@ -9295,7 +9598,7 @@
     <b:MonthAccessed>09</b:MonthAccessed>
     <b:DayAccessed>28</b:DayAccessed>
     <b:URL>http://www.stanfordchildrens.org/en/topic/default?id=sudden-infant-death-syndrome-sids-90-P02412</b:URL>
-    <b:RefOrder>2</b:RefOrder>
+    <b:RefOrder>3</b:RefOrder>
   </b:Source>
   <b:Source>
     <b:Tag>Tsu96</b:Tag>
@@ -9317,7 +9620,7 @@
     <b:JournalName>Circulation</b:JournalName>
     <b:Volume>94</b:Volume>
     <b:Issue>11</b:Issue>
-    <b:RefOrder>4</b:RefOrder>
+    <b:RefOrder>5</b:RefOrder>
   </b:Source>
   <b:Source>
     <b:Tag>CLi05</b:Tag>
@@ -9337,7 +9640,7 @@
     <b:Title>Motion Magnification</b:Title>
     <b:JournalName>ACM Trans. Graph.</b:JournalName>
     <b:Year>2005</b:Year>
-    <b:RefOrder>12</b:RefOrder>
+    <b:RefOrder>13</b:RefOrder>
   </b:Source>
   <b:Source>
     <b:Tag>ALe08</b:Tag>
@@ -9359,7 +9662,7 @@
     <b:Year>2008</b:Year>
     <b:Pages>228-242</b:Pages>
     <b:Volume>30(2)</b:Volume>
-    <b:RefOrder>13</b:RefOrder>
+    <b:RefOrder>14</b:RefOrder>
   </b:Source>
   <b:Source>
     <b:Tag>HYW12</b:Tag>
@@ -9379,7 +9682,7 @@
     <b:Title>Eulerian video magnification for revealing subtle changes in the world</b:Title>
     <b:JournalName>ACM Trans. Graph. </b:JournalName>
     <b:Year>2012</b:Year>
-    <b:RefOrder>14</b:RefOrder>
+    <b:RefOrder>15</b:RefOrder>
   </b:Source>
   <b:Source>
     <b:Tag>Moh15</b:Tag>
@@ -9399,7 +9702,7 @@
     <b:Title>Video Magnification in Presence of Large Motion</b:Title>
     <b:Year>2015</b:Year>
     <b:ConferenceName>Proc. of the IEEE Conf. on Computer Vision and Pattern Recognition</b:ConferenceName>
-    <b:RefOrder>15</b:RefOrder>
+    <b:RefOrder>16</b:RefOrder>
   </b:Source>
   <b:Source>
     <b:Tag>Fad15</b:Tag>
@@ -9420,7 +9723,7 @@
     <b:Year>2015</b:Year>
     <b:ConferenceName>Proc. of the ACM Conference on Human Factors in Computing Systems</b:ConferenceName>
     <b:City>New York</b:City>
-    <b:RefOrder>8</b:RefOrder>
+    <b:RefOrder>9</b:RefOrder>
   </b:Source>
   <b:Source>
     <b:Tag>All07</b:Tag>
@@ -9441,7 +9744,7 @@
     <b:JournalName> Physiological measurement </b:JournalName>
     <b:Volume>28</b:Volume>
     <b:Issue>3</b:Issue>
-    <b:RefOrder>5</b:RefOrder>
+    <b:RefOrder>6</b:RefOrder>
   </b:Source>
   <b:Source>
     <b:Tag>IPa07</b:Tag>
@@ -9462,7 +9765,7 @@
     <b:JournalName> Computer Vision and Image Understanding</b:JournalName>
     <b:Year>2007</b:Year>
     <b:Pages>150-170</b:Pages>
-    <b:RefOrder>10</b:RefOrder>
+    <b:RefOrder>11</b:RefOrder>
   </b:Source>
   <b:Source>
     <b:Tag>RGG09</b:Tag>
@@ -9482,7 +9785,7 @@
       </b:Author>
     </b:Author>
     <b:Publisher>University of IIIinois at Chicago</b:Publisher>
-    <b:RefOrder>11</b:RefOrder>
+    <b:RefOrder>12</b:RefOrder>
   </b:Source>
   <b:Source>
     <b:Tag>LiC13</b:Tag>
@@ -9504,7 +9807,7 @@
     <b:JournalName>IEEE Transactions on microwave theory and techniques </b:JournalName>
     <b:Volume>61</b:Volume>
     <b:Issue>5</b:Issue>
-    <b:RefOrder>6</b:RefOrder>
+    <b:RefOrder>7</b:RefOrder>
   </b:Source>
   <b:Source>
     <b:Tag>Dro06</b:Tag>
@@ -9524,7 +9827,7 @@
       </b:Author>
     </b:Author>
     <b:Publisher> PhD diss., Stanford University</b:Publisher>
-    <b:RefOrder>7</b:RefOrder>
+    <b:RefOrder>8</b:RefOrder>
   </b:Source>
   <b:Source>
     <b:Tag>Adi15</b:Tag>
@@ -9545,7 +9848,7 @@
     </b:Author>
     <b:JournalName> In Proceedings of the Annual ACM Conference on Human Factors in Computing Systems</b:JournalName>
     <b:Pages> 837-846</b:Pages>
-    <b:RefOrder>9</b:RefOrder>
+    <b:RefOrder>10</b:RefOrder>
   </b:Source>
   <b:Source>
     <b:Tag>Pol16</b:Tag>
@@ -9557,13 +9860,35 @@
     <b:MonthAccessed>09</b:MonthAccessed>
     <b:DayAccessed>30</b:DayAccessed>
     <b:URL>http://support.polar.com/e_manuals/Move/Polar_Move_user_manual_English/ch05.html</b:URL>
-    <b:RefOrder>16</b:RefOrder>
+    <b:RefOrder>17</b:RefOrder>
+  </b:Source>
+  <b:Source>
+    <b:Tag>Cen16</b:Tag>
+    <b:SourceType>InternetSite</b:SourceType>
+    <b:Guid>{D843CF51-3D84-428F-913F-1DD23C8E5254}</b:Guid>
+    <b:Title>Heart Disease Fact Sheet</b:Title>
+    <b:Author>
+      <b:Author>
+        <b:NameList>
+          <b:Person>
+            <b:Last>Prevention</b:Last>
+            <b:First>Centers</b:First>
+            <b:Middle>for Desease Control and</b:Middle>
+          </b:Person>
+        </b:NameList>
+      </b:Author>
+    </b:Author>
+    <b:YearAccessed>2016</b:YearAccessed>
+    <b:MonthAccessed>10</b:MonthAccessed>
+    <b:DayAccessed>10</b:DayAccessed>
+    <b:URL>http://www.cdc.gov/dhdsp/data_statistics/fact_sheets/fs_heart_disease.htm</b:URL>
+    <b:RefOrder>1</b:RefOrder>
   </b:Source>
 </b:Sources>
 </file>
 
 <file path=customXml/itemProps1.xml><?xml version="1.0" encoding="utf-8"?>
-<ds:datastoreItem xmlns:ds="http://schemas.openxmlformats.org/officeDocument/2006/customXml" ds:itemID="{A24B92F3-41C3-4946-B666-6EBF9F8EAA56}">
+<ds:datastoreItem xmlns:ds="http://schemas.openxmlformats.org/officeDocument/2006/customXml" ds:itemID="{1DD4E8B0-B096-422E-9EE4-E07C1CBB364A}">
   <ds:schemaRefs>
     <ds:schemaRef ds:uri="http://schemas.openxmlformats.org/officeDocument/2006/bibliography"/>
   </ds:schemaRefs>

</xml_diff>